<commit_message>
Formatting changes and necessary information
</commit_message>
<xml_diff>
--- a/Documentation.docx
+++ b/Documentation.docx
@@ -1,18 +1,73 @@
 
 <file path=word/document.xml><?xml version="1.0" encoding="utf-8"?>
-<w:document xmlns:wpc="http://schemas.microsoft.com/office/word/2010/wordprocessingCanvas" xmlns:cx="http://schemas.microsoft.com/office/drawing/2014/chartex" xmlns:cx1="http://schemas.microsoft.com/office/drawing/2015/9/8/chartex" xmlns:cx2="http://schemas.microsoft.com/office/drawing/2015/10/21/chartex" xmlns:cx3="http://schemas.microsoft.com/office/drawing/2016/5/9/chartex" xmlns:cx4="http://schemas.microsoft.com/office/drawing/2016/5/10/chartex" xmlns:cx5="http://schemas.microsoft.com/office/drawing/2016/5/11/chartex" xmlns:cx6="http://schemas.microsoft.com/office/drawing/2016/5/12/chartex" xmlns:cx7="http://schemas.microsoft.com/office/drawing/2016/5/13/chartex" xmlns:cx8="http://schemas.microsoft.com/office/drawing/2016/5/14/chartex" xmlns:mc="http://schemas.openxmlformats.org/markup-compatibility/2006" xmlns:aink="http://schemas.microsoft.com/office/drawing/2016/ink" xmlns:am3d="http://schemas.microsoft.com/office/drawing/2017/model3d" xmlns:o="urn:schemas-microsoft-com:office:office" xmlns:oel="http://schemas.microsoft.com/office/2019/extlst" xmlns:r="http://schemas.openxmlformats.org/officeDocument/2006/relationships" xmlns:m="http://schemas.openxmlformats.org/officeDocument/2006/math" xmlns:v="urn:schemas-microsoft-com:vml" xmlns:wp14="http://schemas.microsoft.com/office/word/2010/wordprocessingDrawing" xmlns:wp="http://schemas.openxmlformats.org/drawingml/2006/wordprocessingDrawing" xmlns:w10="urn:schemas-microsoft-com:office:word" xmlns:w="http://schemas.openxmlformats.org/wordprocessingml/2006/main" xmlns:w14="http://schemas.microsoft.com/office/word/2010/wordml" xmlns:w15="http://schemas.microsoft.com/office/word/2012/wordml" xmlns:w16cex="http://schemas.microsoft.com/office/word/2018/wordml/cex" xmlns:w16cid="http://schemas.microsoft.com/office/word/2016/wordml/cid" xmlns:w16="http://schemas.microsoft.com/office/word/2018/wordml" xmlns:w16du="http://schemas.microsoft.com/office/word/2023/wordml/word16du" xmlns:w16sdtdh="http://schemas.microsoft.com/office/word/2020/wordml/sdtdatahash" xmlns:w16se="http://schemas.microsoft.com/office/word/2015/wordml/symex" xmlns:wpg="http://schemas.microsoft.com/office/word/2010/wordprocessingGroup" xmlns:wpi="http://schemas.microsoft.com/office/word/2010/wordprocessingInk" xmlns:wne="http://schemas.microsoft.com/office/word/2006/wordml" xmlns:wps="http://schemas.microsoft.com/office/word/2010/wordprocessingShape" mc:Ignorable="w14 w15 w16se w16cid w16 w16cex w16sdtdh wp14">
+<w:document xmlns:wpc="http://schemas.microsoft.com/office/word/2010/wordprocessingCanvas" xmlns:cx="http://schemas.microsoft.com/office/drawing/2014/chartex" xmlns:cx1="http://schemas.microsoft.com/office/drawing/2015/9/8/chartex" xmlns:cx2="http://schemas.microsoft.com/office/drawing/2015/10/21/chartex" xmlns:cx3="http://schemas.microsoft.com/office/drawing/2016/5/9/chartex" xmlns:cx4="http://schemas.microsoft.com/office/drawing/2016/5/10/chartex" xmlns:cx5="http://schemas.microsoft.com/office/drawing/2016/5/11/chartex" xmlns:cx6="http://schemas.microsoft.com/office/drawing/2016/5/12/chartex" xmlns:cx7="http://schemas.microsoft.com/office/drawing/2016/5/13/chartex" xmlns:cx8="http://schemas.microsoft.com/office/drawing/2016/5/14/chartex" xmlns:mc="http://schemas.openxmlformats.org/markup-compatibility/2006" xmlns:aink="http://schemas.microsoft.com/office/drawing/2016/ink" xmlns:am3d="http://schemas.microsoft.com/office/drawing/2017/model3d" xmlns:o="urn:schemas-microsoft-com:office:office" xmlns:oel="http://schemas.microsoft.com/office/2019/extlst" xmlns:r="http://schemas.openxmlformats.org/officeDocument/2006/relationships" xmlns:m="http://schemas.openxmlformats.org/officeDocument/2006/math" xmlns:v="urn:schemas-microsoft-com:vml" xmlns:wp14="http://schemas.microsoft.com/office/word/2010/wordprocessingDrawing" xmlns:wp="http://schemas.openxmlformats.org/drawingml/2006/wordprocessingDrawing" xmlns:w10="urn:schemas-microsoft-com:office:word" xmlns:w="http://schemas.openxmlformats.org/wordprocessingml/2006/main" xmlns:w14="http://schemas.microsoft.com/office/word/2010/wordml" xmlns:w15="http://schemas.microsoft.com/office/word/2012/wordml" xmlns:w16cex="http://schemas.microsoft.com/office/word/2018/wordml/cex" xmlns:w16cid="http://schemas.microsoft.com/office/word/2016/wordml/cid" xmlns:w16="http://schemas.microsoft.com/office/word/2018/wordml" xmlns:w16sdtdh="http://schemas.microsoft.com/office/word/2020/wordml/sdtdatahash" xmlns:w16se="http://schemas.microsoft.com/office/word/2015/wordml/symex" xmlns:wpg="http://schemas.microsoft.com/office/word/2010/wordprocessingGroup" xmlns:wpi="http://schemas.microsoft.com/office/word/2010/wordprocessingInk" xmlns:wne="http://schemas.microsoft.com/office/word/2006/wordml" xmlns:wps="http://schemas.microsoft.com/office/word/2010/wordprocessingShape" mc:Ignorable="w14 w15 w16se w16cid w16 w16cex w16sdtdh wp14">
   <w:body>
     <w:p>
       <w:pPr>
         <w:rPr>
-          <w:lang w:val="en-GB"/>
-        </w:rPr>
-      </w:pPr>
-      <w:r>
-        <w:rPr>
-          <w:lang w:val="en-GB"/>
-        </w:rPr>
-        <w:t>In this task I did my-cat, my-grep and my-zip and my-unzip Unix utilities.</w:t>
+          <w:lang w:val="sv-FI"/>
+        </w:rPr>
+      </w:pPr>
+      <w:proofErr w:type="spellStart"/>
+      <w:r>
+        <w:rPr>
+          <w:lang w:val="sv-FI"/>
+        </w:rPr>
+        <w:t>Authors</w:t>
+      </w:r>
+      <w:proofErr w:type="spellEnd"/>
+      <w:r>
+        <w:rPr>
+          <w:lang w:val="sv-FI"/>
+        </w:rPr>
+        <w:t>: Mika Teiska and Kasper Gröhn.</w:t>
+      </w:r>
+    </w:p>
+    <w:p>
+      <w:pPr>
+        <w:rPr>
+          <w:lang w:val="sv-FI"/>
+        </w:rPr>
+      </w:pPr>
+    </w:p>
+    <w:p>
+      <w:pPr>
+        <w:rPr>
+          <w:lang w:val="en-GB"/>
+        </w:rPr>
+      </w:pPr>
+      <w:r>
+        <w:rPr>
+          <w:lang w:val="en-GB"/>
+        </w:rPr>
+        <w:t xml:space="preserve">In this task I did my-cat, my-grep and my-zip and my-unzip Unix utilities. Kasper did other functionalities like </w:t>
+      </w:r>
+      <w:proofErr w:type="spellStart"/>
+      <w:r>
+        <w:rPr>
+          <w:lang w:val="en-GB"/>
+        </w:rPr>
+        <w:t>unixshell</w:t>
+      </w:r>
+      <w:proofErr w:type="spellEnd"/>
+      <w:r>
+        <w:rPr>
+          <w:lang w:val="en-GB"/>
+        </w:rPr>
+        <w:t xml:space="preserve"> we also together checked when problems arose </w:t>
+      </w:r>
+    </w:p>
+    <w:p>
+      <w:pPr>
+        <w:rPr>
+          <w:lang w:val="en-GB"/>
+        </w:rPr>
+      </w:pPr>
+      <w:r>
+        <w:rPr>
+          <w:lang w:val="en-GB"/>
+        </w:rPr>
+        <w:t>and figured them out together.</w:t>
       </w:r>
     </w:p>
     <w:p>
@@ -69,21 +124,79 @@
         <w:rPr>
           <w:lang w:val="en-GB"/>
         </w:rPr>
-        <w:t>es for example my-cat: gcc -o my-cat my-cat.c -Wall -Werror</w:t>
-      </w:r>
-    </w:p>
-    <w:p>
-      <w:pPr>
-        <w:rPr>
-          <w:lang w:val="en-GB"/>
-        </w:rPr>
-      </w:pPr>
-      <w:r>
-        <w:rPr>
-          <w:lang w:val="en-GB"/>
-        </w:rPr>
-        <w:t>then run program with wanted args like: ./my-cat main.c</w:t>
-      </w:r>
+        <w:t xml:space="preserve">es for example my-cat: </w:t>
+      </w:r>
+      <w:proofErr w:type="spellStart"/>
+      <w:r>
+        <w:rPr>
+          <w:lang w:val="en-GB"/>
+        </w:rPr>
+        <w:t>gcc</w:t>
+      </w:r>
+      <w:proofErr w:type="spellEnd"/>
+      <w:r>
+        <w:rPr>
+          <w:lang w:val="en-GB"/>
+        </w:rPr>
+        <w:t xml:space="preserve"> -o my-cat my-</w:t>
+      </w:r>
+      <w:proofErr w:type="spellStart"/>
+      <w:r>
+        <w:rPr>
+          <w:lang w:val="en-GB"/>
+        </w:rPr>
+        <w:t>cat.c</w:t>
+      </w:r>
+      <w:proofErr w:type="spellEnd"/>
+      <w:r>
+        <w:rPr>
+          <w:lang w:val="en-GB"/>
+        </w:rPr>
+        <w:t xml:space="preserve"> -Wall -</w:t>
+      </w:r>
+      <w:proofErr w:type="spellStart"/>
+      <w:r>
+        <w:rPr>
+          <w:lang w:val="en-GB"/>
+        </w:rPr>
+        <w:t>Werror</w:t>
+      </w:r>
+      <w:proofErr w:type="spellEnd"/>
+    </w:p>
+    <w:p>
+      <w:pPr>
+        <w:rPr>
+          <w:lang w:val="en-GB"/>
+        </w:rPr>
+      </w:pPr>
+      <w:r>
+        <w:rPr>
+          <w:lang w:val="en-GB"/>
+        </w:rPr>
+        <w:t xml:space="preserve">then run program with wanted </w:t>
+      </w:r>
+      <w:proofErr w:type="spellStart"/>
+      <w:r>
+        <w:rPr>
+          <w:lang w:val="en-GB"/>
+        </w:rPr>
+        <w:t>args</w:t>
+      </w:r>
+      <w:proofErr w:type="spellEnd"/>
+      <w:r>
+        <w:rPr>
+          <w:lang w:val="en-GB"/>
+        </w:rPr>
+        <w:t xml:space="preserve"> like: ./my-cat </w:t>
+      </w:r>
+      <w:proofErr w:type="spellStart"/>
+      <w:r>
+        <w:rPr>
+          <w:lang w:val="en-GB"/>
+        </w:rPr>
+        <w:t>main.c</w:t>
+      </w:r>
+      <w:proofErr w:type="spellEnd"/>
     </w:p>
     <w:p>
       <w:pPr>
@@ -108,7 +221,35 @@
         <w:rPr>
           <w:lang w:val="en-GB"/>
         </w:rPr>
-        <w:t xml:space="preserve">    - First we take args from commandline and make variables for program</w:t>
+        <w:t xml:space="preserve">    - First we take </w:t>
+      </w:r>
+      <w:proofErr w:type="spellStart"/>
+      <w:r>
+        <w:rPr>
+          <w:lang w:val="en-GB"/>
+        </w:rPr>
+        <w:t>args</w:t>
+      </w:r>
+      <w:proofErr w:type="spellEnd"/>
+      <w:r>
+        <w:rPr>
+          <w:lang w:val="en-GB"/>
+        </w:rPr>
+        <w:t xml:space="preserve"> from </w:t>
+      </w:r>
+      <w:proofErr w:type="spellStart"/>
+      <w:r>
+        <w:rPr>
+          <w:lang w:val="en-GB"/>
+        </w:rPr>
+        <w:t>commandline</w:t>
+      </w:r>
+      <w:proofErr w:type="spellEnd"/>
+      <w:r>
+        <w:rPr>
+          <w:lang w:val="en-GB"/>
+        </w:rPr>
+        <w:t xml:space="preserve"> and make variables for program</w:t>
       </w:r>
     </w:p>
     <w:p>
@@ -134,7 +275,21 @@
         <w:rPr>
           <w:lang w:val="en-GB"/>
         </w:rPr>
-        <w:t xml:space="preserve">    -   Opening the given file in read mode also doing check if file opening failed and resulted into a error</w:t>
+        <w:t xml:space="preserve">    -   Opening the given file in read mode also doing check if file opening failed and resulted into </w:t>
+      </w:r>
+      <w:proofErr w:type="spellStart"/>
+      <w:r>
+        <w:rPr>
+          <w:lang w:val="en-GB"/>
+        </w:rPr>
+        <w:t>a</w:t>
+      </w:r>
+      <w:proofErr w:type="spellEnd"/>
+      <w:r>
+        <w:rPr>
+          <w:lang w:val="en-GB"/>
+        </w:rPr>
+        <w:t xml:space="preserve"> error</w:t>
       </w:r>
     </w:p>
     <w:p>
@@ -234,7 +389,21 @@
         <w:rPr>
           <w:lang w:val="en-GB"/>
         </w:rPr>
-        <w:t xml:space="preserve">    - First we do basic checking for args if they are given or not </w:t>
+        <w:t xml:space="preserve">    - First we do basic checking for </w:t>
+      </w:r>
+      <w:proofErr w:type="spellStart"/>
+      <w:r>
+        <w:rPr>
+          <w:lang w:val="en-GB"/>
+        </w:rPr>
+        <w:t>args</w:t>
+      </w:r>
+      <w:proofErr w:type="spellEnd"/>
+      <w:r>
+        <w:rPr>
+          <w:lang w:val="en-GB"/>
+        </w:rPr>
+        <w:t xml:space="preserve"> if they are given or not </w:t>
       </w:r>
     </w:p>
     <w:p>
@@ -273,20 +442,48 @@
         <w:rPr>
           <w:lang w:val="en-GB"/>
         </w:rPr>
-        <w:t xml:space="preserve">    - After this we do normal checking if string includes wanted substring with strstr and if this is true then print the file with wanted term</w:t>
-      </w:r>
-    </w:p>
-    <w:p>
-      <w:pPr>
-        <w:rPr>
-          <w:lang w:val="en-GB"/>
-        </w:rPr>
-      </w:pPr>
-      <w:r>
-        <w:rPr>
-          <w:lang w:val="en-GB"/>
-        </w:rPr>
-        <w:t xml:space="preserve">    - If multiple files are given loop through args and do normal grepping as many times as there are files given</w:t>
+        <w:t xml:space="preserve">    - After this we do normal checking if string includes wanted substring with </w:t>
+      </w:r>
+      <w:proofErr w:type="spellStart"/>
+      <w:r>
+        <w:rPr>
+          <w:lang w:val="en-GB"/>
+        </w:rPr>
+        <w:t>strstr</w:t>
+      </w:r>
+      <w:proofErr w:type="spellEnd"/>
+      <w:r>
+        <w:rPr>
+          <w:lang w:val="en-GB"/>
+        </w:rPr>
+        <w:t xml:space="preserve"> and if this is true then print the file with wanted term</w:t>
+      </w:r>
+    </w:p>
+    <w:p>
+      <w:pPr>
+        <w:rPr>
+          <w:lang w:val="en-GB"/>
+        </w:rPr>
+      </w:pPr>
+      <w:r>
+        <w:rPr>
+          <w:lang w:val="en-GB"/>
+        </w:rPr>
+        <w:t xml:space="preserve">    - If multiple files are given loop through </w:t>
+      </w:r>
+      <w:proofErr w:type="spellStart"/>
+      <w:r>
+        <w:rPr>
+          <w:lang w:val="en-GB"/>
+        </w:rPr>
+        <w:t>args</w:t>
+      </w:r>
+      <w:proofErr w:type="spellEnd"/>
+      <w:r>
+        <w:rPr>
+          <w:lang w:val="en-GB"/>
+        </w:rPr>
+        <w:t xml:space="preserve"> and do normal grepping as many times as there are files given</w:t>
       </w:r>
     </w:p>
     <w:p>
@@ -393,6 +590,7 @@
         <w:rPr>
           <w:lang w:val="en-GB"/>
         </w:rPr>
+        <w:lastRenderedPageBreak/>
         <w:t xml:space="preserve">    Zip:</w:t>
       </w:r>
     </w:p>
@@ -445,7 +643,6 @@
         <w:rPr>
           <w:lang w:val="en-GB"/>
         </w:rPr>
-        <w:lastRenderedPageBreak/>
         <w:t xml:space="preserve">        - then if character that is now read is same as earlier character make count go up by one</w:t>
       </w:r>
     </w:p>

</xml_diff>